<commit_message>
Updating and Making new DC doc
2.20.22
</commit_message>
<xml_diff>
--- a/docs/Windows_Domain/Windows_Checklist.docx
+++ b/docs/Windows_Domain/Windows_Checklist.docx
@@ -1,6 +1,6 @@
 
 <file path=word/document.xml><?xml version="1.0" encoding="utf-8"?>
-<w:document xmlns:wpc="http://schemas.microsoft.com/office/word/2010/wordprocessingCanvas" xmlns:cx="http://schemas.microsoft.com/office/drawing/2014/chartex" xmlns:cx1="http://schemas.microsoft.com/office/drawing/2015/9/8/chartex" xmlns:cx2="http://schemas.microsoft.com/office/drawing/2015/10/21/chartex" xmlns:cx3="http://schemas.microsoft.com/office/drawing/2016/5/9/chartex" xmlns:cx4="http://schemas.microsoft.com/office/drawing/2016/5/10/chartex" xmlns:cx5="http://schemas.microsoft.com/office/drawing/2016/5/11/chartex" xmlns:cx6="http://schemas.microsoft.com/office/drawing/2016/5/12/chartex" xmlns:cx7="http://schemas.microsoft.com/office/drawing/2016/5/13/chartex" xmlns:cx8="http://schemas.microsoft.com/office/drawing/2016/5/14/chartex" xmlns:mc="http://schemas.openxmlformats.org/markup-compatibility/2006" xmlns:aink="http://schemas.microsoft.com/office/drawing/2016/ink" xmlns:am3d="http://schemas.microsoft.com/office/drawing/2017/model3d" xmlns:o="urn:schemas-microsoft-com:office:office" xmlns:r="http://schemas.openxmlformats.org/officeDocument/2006/relationships" xmlns:m="http://schemas.openxmlformats.org/officeDocument/2006/math" xmlns:v="urn:schemas-microsoft-com:vml" xmlns:wp14="http://schemas.microsoft.com/office/word/2010/wordprocessingDrawing" xmlns:wp="http://schemas.openxmlformats.org/drawingml/2006/wordprocessingDrawing" xmlns:w10="urn:schemas-microsoft-com:office:word" xmlns:w="http://schemas.openxmlformats.org/wordprocessingml/2006/main" xmlns:w14="http://schemas.microsoft.com/office/word/2010/wordml" xmlns:w15="http://schemas.microsoft.com/office/word/2012/wordml" xmlns:w16cid="http://schemas.microsoft.com/office/word/2016/wordml/cid" xmlns:w16se="http://schemas.microsoft.com/office/word/2015/wordml/symex" xmlns:wpg="http://schemas.microsoft.com/office/word/2010/wordprocessingGroup" xmlns:wpi="http://schemas.microsoft.com/office/word/2010/wordprocessingInk" xmlns:wne="http://schemas.microsoft.com/office/word/2006/wordml" xmlns:wps="http://schemas.microsoft.com/office/word/2010/wordprocessingShape" mc:Ignorable="w14 w15 w16se w16cid wp14">
+<w:document xmlns:wpc="http://schemas.microsoft.com/office/word/2010/wordprocessingCanvas" xmlns:cx="http://schemas.microsoft.com/office/drawing/2014/chartex" xmlns:cx1="http://schemas.microsoft.com/office/drawing/2015/9/8/chartex" xmlns:cx2="http://schemas.microsoft.com/office/drawing/2015/10/21/chartex" xmlns:cx3="http://schemas.microsoft.com/office/drawing/2016/5/9/chartex" xmlns:cx4="http://schemas.microsoft.com/office/drawing/2016/5/10/chartex" xmlns:cx5="http://schemas.microsoft.com/office/drawing/2016/5/11/chartex" xmlns:cx6="http://schemas.microsoft.com/office/drawing/2016/5/12/chartex" xmlns:cx7="http://schemas.microsoft.com/office/drawing/2016/5/13/chartex" xmlns:cx8="http://schemas.microsoft.com/office/drawing/2016/5/14/chartex" xmlns:mc="http://schemas.openxmlformats.org/markup-compatibility/2006" xmlns:aink="http://schemas.microsoft.com/office/drawing/2016/ink" xmlns:am3d="http://schemas.microsoft.com/office/drawing/2017/model3d" xmlns:o="urn:schemas-microsoft-com:office:office" xmlns:r="http://schemas.openxmlformats.org/officeDocument/2006/relationships" xmlns:m="http://schemas.openxmlformats.org/officeDocument/2006/math" xmlns:v="urn:schemas-microsoft-com:vml" xmlns:wp14="http://schemas.microsoft.com/office/word/2010/wordprocessingDrawing" xmlns:wp="http://schemas.openxmlformats.org/drawingml/2006/wordprocessingDrawing" xmlns:w10="urn:schemas-microsoft-com:office:word" xmlns:w="http://schemas.openxmlformats.org/wordprocessingml/2006/main" xmlns:w14="http://schemas.microsoft.com/office/word/2010/wordml" xmlns:w15="http://schemas.microsoft.com/office/word/2012/wordml" xmlns:w16cex="http://schemas.microsoft.com/office/word/2018/wordml/cex" xmlns:w16cid="http://schemas.microsoft.com/office/word/2016/wordml/cid" xmlns:w16="http://schemas.microsoft.com/office/word/2018/wordml" xmlns:w16sdtdh="http://schemas.microsoft.com/office/word/2020/wordml/sdtdatahash" xmlns:w16se="http://schemas.microsoft.com/office/word/2015/wordml/symex" xmlns:wpg="http://schemas.microsoft.com/office/word/2010/wordprocessingGroup" xmlns:wpi="http://schemas.microsoft.com/office/word/2010/wordprocessingInk" xmlns:wne="http://schemas.microsoft.com/office/word/2006/wordml" xmlns:wps="http://schemas.microsoft.com/office/word/2010/wordprocessingShape" mc:Ignorable="w14 w15 w16se w16cid w16 w16cex w16sdtdh wp14">
   <w:body>
     <w:p>
       <w:pPr>
@@ -122,7 +122,21 @@
         <w:rPr>
           <w:rFonts w:asciiTheme="majorHAnsi" w:eastAsia="Arial" w:hAnsiTheme="majorHAnsi" w:cstheme="majorHAnsi"/>
         </w:rPr>
-        <w:t>DC -&gt; gpmc.msc in the search bar and find “default domain policy”</w:t>
+        <w:t xml:space="preserve">DC -&gt; </w:t>
+      </w:r>
+      <w:proofErr w:type="spellStart"/>
+      <w:r>
+        <w:rPr>
+          <w:rFonts w:asciiTheme="majorHAnsi" w:eastAsia="Arial" w:hAnsiTheme="majorHAnsi" w:cstheme="majorHAnsi"/>
+        </w:rPr>
+        <w:t>gpmc.msc</w:t>
+      </w:r>
+      <w:proofErr w:type="spellEnd"/>
+      <w:r>
+        <w:rPr>
+          <w:rFonts w:asciiTheme="majorHAnsi" w:eastAsia="Arial" w:hAnsiTheme="majorHAnsi" w:cstheme="majorHAnsi"/>
+        </w:rPr>
+        <w:t xml:space="preserve"> in the search bar and find “default domain policy”</w:t>
       </w:r>
     </w:p>
     <w:p>
@@ -353,100 +367,100 @@
     </w:p>
     <w:p>
       <w:pPr>
-        <w:pStyle w:val="ListParagraph"/>
-        <w:pBdr>
-          <w:top w:val="single" w:sz="4" w:space="1" w:color="auto"/>
-          <w:left w:val="single" w:sz="4" w:space="4" w:color="auto"/>
-          <w:bottom w:val="single" w:sz="4" w:space="1" w:color="auto"/>
-          <w:right w:val="single" w:sz="4" w:space="0" w:color="auto"/>
-          <w:between w:val="single" w:sz="4" w:space="1" w:color="auto"/>
-          <w:bar w:val="single" w:sz="4" w:color="auto"/>
-        </w:pBdr>
-        <w:tabs>
-          <w:tab w:val="left" w:pos="916"/>
-          <w:tab w:val="left" w:pos="1832"/>
-          <w:tab w:val="left" w:pos="2748"/>
-          <w:tab w:val="left" w:pos="3664"/>
-          <w:tab w:val="left" w:pos="4580"/>
-          <w:tab w:val="left" w:pos="5496"/>
-          <w:tab w:val="left" w:pos="6412"/>
-          <w:tab w:val="left" w:pos="7328"/>
-          <w:tab w:val="left" w:pos="8244"/>
-          <w:tab w:val="left" w:pos="9160"/>
-          <w:tab w:val="left" w:pos="10076"/>
-          <w:tab w:val="left" w:pos="10992"/>
-          <w:tab w:val="left" w:pos="11908"/>
-          <w:tab w:val="left" w:pos="12824"/>
-          <w:tab w:val="left" w:pos="13740"/>
-          <w:tab w:val="left" w:pos="14656"/>
-        </w:tabs>
-        <w:spacing w:before="60" w:after="60" w:line="240" w:lineRule="auto"/>
+        <w:spacing w:after="0" w:line="276" w:lineRule="auto"/>
         <w:ind w:left="1440"/>
         <w:rPr>
-          <w:rFonts w:asciiTheme="majorHAnsi" w:eastAsia="Times New Roman" w:hAnsiTheme="majorHAnsi" w:cs="Courier New"/>
-        </w:rPr>
-      </w:pPr>
-      <w:r>
-        <w:rPr>
-          <w:rFonts w:asciiTheme="majorHAnsi" w:eastAsia="Times New Roman" w:hAnsiTheme="majorHAnsi" w:cs="Courier New"/>
+          <w:rFonts w:asciiTheme="majorHAnsi" w:eastAsia="Courier New" w:hAnsiTheme="majorHAnsi" w:cstheme="majorHAnsi"/>
+        </w:rPr>
+      </w:pPr>
+      <w:r>
+        <w:rPr>
+          <w:rFonts w:asciiTheme="majorHAnsi" w:eastAsia="Courier New" w:hAnsiTheme="majorHAnsi" w:cstheme="majorHAnsi"/>
         </w:rPr>
         <w:t>Get-</w:t>
       </w:r>
       <w:proofErr w:type="spellStart"/>
       <w:r>
         <w:rPr>
-          <w:rFonts w:asciiTheme="majorHAnsi" w:eastAsia="Times New Roman" w:hAnsiTheme="majorHAnsi" w:cs="Courier New"/>
+          <w:rFonts w:asciiTheme="majorHAnsi" w:eastAsia="Courier New" w:hAnsiTheme="majorHAnsi" w:cstheme="majorHAnsi"/>
         </w:rPr>
         <w:t>ADUser</w:t>
       </w:r>
       <w:proofErr w:type="spellEnd"/>
       <w:r>
         <w:rPr>
-          <w:rFonts w:asciiTheme="majorHAnsi" w:eastAsia="Times New Roman" w:hAnsiTheme="majorHAnsi" w:cs="Courier New"/>
+          <w:rFonts w:asciiTheme="majorHAnsi" w:eastAsia="Courier New" w:hAnsiTheme="majorHAnsi" w:cstheme="majorHAnsi"/>
         </w:rPr>
         <w:t xml:space="preserve"> -Filter * | Set-</w:t>
       </w:r>
       <w:proofErr w:type="spellStart"/>
       <w:r>
         <w:rPr>
-          <w:rFonts w:asciiTheme="majorHAnsi" w:eastAsia="Times New Roman" w:hAnsiTheme="majorHAnsi" w:cs="Courier New"/>
+          <w:rFonts w:asciiTheme="majorHAnsi" w:eastAsia="Courier New" w:hAnsiTheme="majorHAnsi" w:cstheme="majorHAnsi"/>
         </w:rPr>
         <w:t>ADAccountPassword</w:t>
       </w:r>
       <w:proofErr w:type="spellEnd"/>
       <w:r>
         <w:rPr>
-          <w:rFonts w:asciiTheme="majorHAnsi" w:eastAsia="Times New Roman" w:hAnsiTheme="majorHAnsi" w:cs="Courier New"/>
+          <w:rFonts w:asciiTheme="majorHAnsi" w:eastAsia="Courier New" w:hAnsiTheme="majorHAnsi" w:cstheme="majorHAnsi"/>
         </w:rPr>
         <w:t xml:space="preserve"> -Reset -</w:t>
       </w:r>
       <w:proofErr w:type="spellStart"/>
       <w:r>
         <w:rPr>
-          <w:rFonts w:asciiTheme="majorHAnsi" w:eastAsia="Times New Roman" w:hAnsiTheme="majorHAnsi" w:cs="Courier New"/>
+          <w:rFonts w:asciiTheme="majorHAnsi" w:eastAsia="Courier New" w:hAnsiTheme="majorHAnsi" w:cstheme="majorHAnsi"/>
         </w:rPr>
         <w:t>NewPassword</w:t>
       </w:r>
       <w:proofErr w:type="spellEnd"/>
       <w:r>
         <w:rPr>
-          <w:rFonts w:asciiTheme="majorHAnsi" w:eastAsia="Times New Roman" w:hAnsiTheme="majorHAnsi" w:cs="Courier New"/>
-        </w:rPr>
-        <w:t xml:space="preserve"> (Read-Host 'Pass' -</w:t>
-      </w:r>
-      <w:proofErr w:type="spellStart"/>
-      <w:r>
-        <w:rPr>
-          <w:rFonts w:asciiTheme="majorHAnsi" w:eastAsia="Times New Roman" w:hAnsiTheme="majorHAnsi" w:cs="Courier New"/>
-        </w:rPr>
-        <w:t>AsSecureString</w:t>
-      </w:r>
-      <w:proofErr w:type="spellEnd"/>
-      <w:r>
-        <w:rPr>
-          <w:rFonts w:asciiTheme="majorHAnsi" w:eastAsia="Times New Roman" w:hAnsiTheme="majorHAnsi" w:cs="Courier New"/>
-        </w:rPr>
-        <w:t>)</w:t>
+          <w:rFonts w:asciiTheme="majorHAnsi" w:eastAsia="Courier New" w:hAnsiTheme="majorHAnsi" w:cstheme="majorHAnsi"/>
+        </w:rPr>
+        <w:t xml:space="preserve"> (</w:t>
+      </w:r>
+      <w:proofErr w:type="spellStart"/>
+      <w:r>
+        <w:rPr>
+          <w:rFonts w:asciiTheme="majorHAnsi" w:eastAsia="Courier New" w:hAnsiTheme="majorHAnsi" w:cstheme="majorHAnsi"/>
+        </w:rPr>
+        <w:t>ConvertTo-SecureString</w:t>
+      </w:r>
+      <w:proofErr w:type="spellEnd"/>
+      <w:r>
+        <w:rPr>
+          <w:rFonts w:asciiTheme="majorHAnsi" w:eastAsia="Courier New" w:hAnsiTheme="majorHAnsi" w:cstheme="majorHAnsi"/>
+        </w:rPr>
+        <w:t xml:space="preserve"> -</w:t>
+      </w:r>
+      <w:proofErr w:type="spellStart"/>
+      <w:r>
+        <w:rPr>
+          <w:rFonts w:asciiTheme="majorHAnsi" w:eastAsia="Courier New" w:hAnsiTheme="majorHAnsi" w:cstheme="majorHAnsi"/>
+        </w:rPr>
+        <w:t>AsPlainText</w:t>
+      </w:r>
+      <w:proofErr w:type="spellEnd"/>
+      <w:r>
+        <w:rPr>
+          <w:rFonts w:asciiTheme="majorHAnsi" w:eastAsia="Courier New" w:hAnsiTheme="majorHAnsi" w:cstheme="majorHAnsi"/>
+        </w:rPr>
+        <w:t xml:space="preserve"> “</w:t>
+      </w:r>
+      <w:r>
+        <w:rPr>
+          <w:rFonts w:asciiTheme="majorHAnsi" w:eastAsia="Courier New" w:hAnsiTheme="majorHAnsi" w:cstheme="majorHAnsi"/>
+          <w:b/>
+        </w:rPr>
+        <w:t>PASSWORD</w:t>
+      </w:r>
+      <w:r>
+        <w:rPr>
+          <w:rFonts w:asciiTheme="majorHAnsi" w:eastAsia="Courier New" w:hAnsiTheme="majorHAnsi" w:cstheme="majorHAnsi"/>
+        </w:rPr>
+        <w:t>” -Force)</w:t>
       </w:r>
     </w:p>
     <w:p>
@@ -814,48 +828,22 @@
           <w:rFonts w:asciiTheme="majorHAnsi" w:hAnsiTheme="majorHAnsi" w:cstheme="majorHAnsi"/>
         </w:rPr>
       </w:pPr>
-      <w:r>
-        <w:rPr>
-          <w:rFonts w:asciiTheme="majorHAnsi" w:hAnsiTheme="majorHAnsi" w:cstheme="majorHAnsi"/>
-        </w:rPr>
-        <w:fldChar w:fldCharType="begin"/>
-      </w:r>
-      <w:r>
-        <w:rPr>
-          <w:rFonts w:asciiTheme="majorHAnsi" w:hAnsiTheme="majorHAnsi" w:cstheme="majorHAnsi"/>
-        </w:rPr>
-        <w:instrText xml:space="preserve"> HYPERLINK "http://bit.ly/2FAyftZ" \h </w:instrText>
-      </w:r>
-      <w:r>
-        <w:rPr>
-          <w:rFonts w:asciiTheme="majorHAnsi" w:hAnsiTheme="majorHAnsi" w:cstheme="majorHAnsi"/>
-        </w:rPr>
-        <w:fldChar w:fldCharType="separate"/>
-      </w:r>
-      <w:r>
-        <w:rPr>
-          <w:rFonts w:asciiTheme="majorHAnsi" w:eastAsia="Arial" w:hAnsiTheme="majorHAnsi" w:cstheme="majorHAnsi"/>
-          <w:color w:val="1155CC"/>
-          <w:u w:val="single"/>
-        </w:rPr>
-        <w:t>http://bit.ly/2FAyftZ</w:t>
-      </w:r>
-      <w:r>
-        <w:rPr>
-          <w:rFonts w:asciiTheme="majorHAnsi" w:eastAsia="Arial" w:hAnsiTheme="majorHAnsi" w:cstheme="majorHAnsi"/>
-          <w:color w:val="1155CC"/>
-          <w:u w:val="single"/>
-        </w:rPr>
-        <w:fldChar w:fldCharType="end"/>
-      </w:r>
+      <w:hyperlink r:id="rId8">
+        <w:r>
+          <w:rPr>
+            <w:rFonts w:asciiTheme="majorHAnsi" w:eastAsia="Arial" w:hAnsiTheme="majorHAnsi" w:cstheme="majorHAnsi"/>
+            <w:color w:val="1155CC"/>
+            <w:u w:val="single"/>
+          </w:rPr>
+          <w:t>http://bit.ly/2FAyftZ</w:t>
+        </w:r>
+      </w:hyperlink>
       <w:r>
         <w:rPr>
           <w:rFonts w:asciiTheme="majorHAnsi" w:eastAsia="Arial" w:hAnsiTheme="majorHAnsi" w:cstheme="majorHAnsi"/>
         </w:rPr>
         <w:t xml:space="preserve"> </w:t>
       </w:r>
-      <w:bookmarkStart w:id="0" w:name="_GoBack"/>
-      <w:bookmarkEnd w:id="0"/>
     </w:p>
     <w:p>
       <w:pPr>
@@ -897,13 +885,7 @@
         <w:rPr>
           <w:rFonts w:asciiTheme="majorHAnsi" w:eastAsia="Arial" w:hAnsiTheme="majorHAnsi" w:cstheme="majorHAnsi"/>
         </w:rPr>
-        <w:t>Visit your own hosted services and make sure you aren’t exposing any critical informati</w:t>
-      </w:r>
-      <w:r>
-        <w:rPr>
-          <w:rFonts w:asciiTheme="majorHAnsi" w:eastAsia="Arial" w:hAnsiTheme="majorHAnsi" w:cstheme="majorHAnsi"/>
-        </w:rPr>
-        <w:t>on</w:t>
+        <w:t>Visit your own hosted services and make sure you aren’t exposing any critical information</w:t>
       </w:r>
     </w:p>
     <w:p>
@@ -1572,13 +1554,7 @@
         <w:rPr>
           <w:rFonts w:asciiTheme="majorHAnsi" w:eastAsia="Arial" w:hAnsiTheme="majorHAnsi" w:cstheme="majorHAnsi"/>
         </w:rPr>
-        <w:t>Enforce Pa</w:t>
-      </w:r>
-      <w:r>
-        <w:rPr>
-          <w:rFonts w:asciiTheme="majorHAnsi" w:eastAsia="Arial" w:hAnsiTheme="majorHAnsi" w:cstheme="majorHAnsi"/>
-        </w:rPr>
-        <w:t>ssword history - min 3</w:t>
+        <w:t>Enforce Password history - min 3</w:t>
       </w:r>
     </w:p>
     <w:p>
@@ -1736,13 +1712,7 @@
         <w:rPr>
           <w:rFonts w:asciiTheme="majorHAnsi" w:hAnsiTheme="majorHAnsi" w:cstheme="majorHAnsi"/>
         </w:rPr>
-        <w:t>bcdedit.exe /s</w:t>
-      </w:r>
-      <w:r>
-        <w:rPr>
-          <w:rFonts w:asciiTheme="majorHAnsi" w:hAnsiTheme="majorHAnsi" w:cstheme="majorHAnsi"/>
-        </w:rPr>
-        <w:t xml:space="preserve">et {current} </w:t>
+        <w:t xml:space="preserve">bcdedit.exe /set {current} </w:t>
       </w:r>
       <w:proofErr w:type="spellStart"/>
       <w:r>
@@ -1916,7 +1886,7 @@
           <w:rFonts w:asciiTheme="majorHAnsi" w:hAnsiTheme="majorHAnsi" w:cstheme="majorHAnsi"/>
         </w:rPr>
       </w:pPr>
-      <w:hyperlink r:id="rId8">
+      <w:hyperlink r:id="rId9">
         <w:r>
           <w:rPr>
             <w:rFonts w:asciiTheme="majorHAnsi" w:eastAsia="Arial" w:hAnsiTheme="majorHAnsi" w:cstheme="majorHAnsi"/>
@@ -1930,13 +1900,7 @@
         <w:rPr>
           <w:rFonts w:asciiTheme="majorHAnsi" w:eastAsia="Arial" w:hAnsiTheme="majorHAnsi" w:cstheme="majorHAnsi"/>
         </w:rPr>
-        <w:t xml:space="preserve"> </w:t>
-      </w:r>
-      <w:r>
-        <w:rPr>
-          <w:rFonts w:asciiTheme="majorHAnsi" w:eastAsia="Arial" w:hAnsiTheme="majorHAnsi" w:cstheme="majorHAnsi"/>
-        </w:rPr>
-        <w:t xml:space="preserve"> </w:t>
+        <w:t xml:space="preserve">  </w:t>
       </w:r>
     </w:p>
     <w:p>
@@ -2127,14 +2091,7 @@
           <w:rFonts w:asciiTheme="majorHAnsi" w:eastAsia="Arial" w:hAnsiTheme="majorHAnsi" w:cstheme="majorHAnsi"/>
           <w:b/>
         </w:rPr>
-        <w:t xml:space="preserve">Patch at the </w:t>
-      </w:r>
-      <w:r>
-        <w:rPr>
-          <w:rFonts w:asciiTheme="majorHAnsi" w:eastAsia="Arial" w:hAnsiTheme="majorHAnsi" w:cstheme="majorHAnsi"/>
-          <w:b/>
-        </w:rPr>
-        <w:t>very end!</w:t>
+        <w:t>Patch at the very end!</w:t>
       </w:r>
     </w:p>
     <w:p>
@@ -2414,13 +2371,7 @@
         <w:rPr>
           <w:rFonts w:asciiTheme="majorHAnsi" w:eastAsia="Courier New" w:hAnsiTheme="majorHAnsi" w:cstheme="majorHAnsi"/>
         </w:rPr>
-        <w:t>=true | % {net use</w:t>
-      </w:r>
-      <w:r>
-        <w:rPr>
-          <w:rFonts w:asciiTheme="majorHAnsi" w:eastAsia="Courier New" w:hAnsiTheme="majorHAnsi" w:cstheme="majorHAnsi"/>
-        </w:rPr>
-        <w:t>r $_.name “</w:t>
+        <w:t>=true | % {net user $_.name “</w:t>
       </w:r>
       <w:r>
         <w:rPr>
@@ -2684,76 +2635,60 @@
           <w:rFonts w:asciiTheme="majorHAnsi" w:eastAsia="Arial" w:hAnsiTheme="majorHAnsi" w:cstheme="majorHAnsi"/>
           <w:b/>
         </w:rPr>
-        <w:t xml:space="preserve">Backup </w:t>
+        <w:t>Backup For Changing Local Account Passwords (PowerShell):</w:t>
+      </w:r>
+    </w:p>
+    <w:p>
+      <w:pPr>
+        <w:spacing w:after="0" w:line="276" w:lineRule="auto"/>
+        <w:rPr>
+          <w:rFonts w:asciiTheme="majorHAnsi" w:eastAsia="Courier New" w:hAnsiTheme="majorHAnsi" w:cstheme="majorHAnsi"/>
+        </w:rPr>
+      </w:pPr>
+      <w:r>
+        <w:rPr>
+          <w:rFonts w:asciiTheme="majorHAnsi" w:eastAsia="Courier New" w:hAnsiTheme="majorHAnsi" w:cstheme="majorHAnsi"/>
+        </w:rPr>
+        <w:t>foreach ($x in (Get-</w:t>
+      </w:r>
+      <w:proofErr w:type="spellStart"/>
+      <w:r>
+        <w:rPr>
+          <w:rFonts w:asciiTheme="majorHAnsi" w:eastAsia="Courier New" w:hAnsiTheme="majorHAnsi" w:cstheme="majorHAnsi"/>
+        </w:rPr>
+        <w:t>wmiobject</w:t>
+      </w:r>
+      <w:proofErr w:type="spellEnd"/>
+      <w:r>
+        <w:rPr>
+          <w:rFonts w:asciiTheme="majorHAnsi" w:eastAsia="Courier New" w:hAnsiTheme="majorHAnsi" w:cstheme="majorHAnsi"/>
+        </w:rPr>
+        <w:t xml:space="preserve"> -class win32_useraccount -filter </w:t>
+      </w:r>
+      <w:proofErr w:type="spellStart"/>
+      <w:r>
+        <w:rPr>
+          <w:rFonts w:asciiTheme="majorHAnsi" w:eastAsia="Courier New" w:hAnsiTheme="majorHAnsi" w:cstheme="majorHAnsi"/>
+        </w:rPr>
+        <w:t>localaccount</w:t>
+      </w:r>
+      <w:proofErr w:type="spellEnd"/>
+      <w:r>
+        <w:rPr>
+          <w:rFonts w:asciiTheme="majorHAnsi" w:eastAsia="Courier New" w:hAnsiTheme="majorHAnsi" w:cstheme="majorHAnsi"/>
+        </w:rPr>
+        <w:t>=true | select-object name</w:t>
       </w:r>
       <w:proofErr w:type="gramStart"/>
       <w:r>
         <w:rPr>
-          <w:rFonts w:asciiTheme="majorHAnsi" w:eastAsia="Arial" w:hAnsiTheme="majorHAnsi" w:cstheme="majorHAnsi"/>
-          <w:b/>
-        </w:rPr>
-        <w:t>For</w:t>
+          <w:rFonts w:asciiTheme="majorHAnsi" w:eastAsia="Courier New" w:hAnsiTheme="majorHAnsi" w:cstheme="majorHAnsi"/>
+        </w:rPr>
+        <w:t>)){</w:t>
       </w:r>
       <w:proofErr w:type="gramEnd"/>
       <w:r>
         <w:rPr>
-          <w:rFonts w:asciiTheme="majorHAnsi" w:eastAsia="Arial" w:hAnsiTheme="majorHAnsi" w:cstheme="majorHAnsi"/>
-          <w:b/>
-        </w:rPr>
-        <w:t xml:space="preserve"> Changing Local Account Passwords (PowerShell):</w:t>
-      </w:r>
-    </w:p>
-    <w:p>
-      <w:pPr>
-        <w:spacing w:after="0" w:line="276" w:lineRule="auto"/>
-        <w:rPr>
-          <w:rFonts w:asciiTheme="majorHAnsi" w:eastAsia="Courier New" w:hAnsiTheme="majorHAnsi" w:cstheme="majorHAnsi"/>
-        </w:rPr>
-      </w:pPr>
-      <w:r>
-        <w:rPr>
-          <w:rFonts w:asciiTheme="majorHAnsi" w:eastAsia="Courier New" w:hAnsiTheme="majorHAnsi" w:cstheme="majorHAnsi"/>
-        </w:rPr>
-        <w:t>foreach ($x in (Get-</w:t>
-      </w:r>
-      <w:proofErr w:type="spellStart"/>
-      <w:r>
-        <w:rPr>
-          <w:rFonts w:asciiTheme="majorHAnsi" w:eastAsia="Courier New" w:hAnsiTheme="majorHAnsi" w:cstheme="majorHAnsi"/>
-        </w:rPr>
-        <w:t>wmiobject</w:t>
-      </w:r>
-      <w:proofErr w:type="spellEnd"/>
-      <w:r>
-        <w:rPr>
-          <w:rFonts w:asciiTheme="majorHAnsi" w:eastAsia="Courier New" w:hAnsiTheme="majorHAnsi" w:cstheme="majorHAnsi"/>
-        </w:rPr>
-        <w:t xml:space="preserve"> -class win32_useraccount -filter </w:t>
-      </w:r>
-      <w:proofErr w:type="spellStart"/>
-      <w:r>
-        <w:rPr>
-          <w:rFonts w:asciiTheme="majorHAnsi" w:eastAsia="Courier New" w:hAnsiTheme="majorHAnsi" w:cstheme="majorHAnsi"/>
-        </w:rPr>
-        <w:t>localaccount</w:t>
-      </w:r>
-      <w:proofErr w:type="spellEnd"/>
-      <w:r>
-        <w:rPr>
-          <w:rFonts w:asciiTheme="majorHAnsi" w:eastAsia="Courier New" w:hAnsiTheme="majorHAnsi" w:cstheme="majorHAnsi"/>
-        </w:rPr>
-        <w:t>=true | select-object name</w:t>
-      </w:r>
-      <w:proofErr w:type="gramStart"/>
-      <w:r>
-        <w:rPr>
-          <w:rFonts w:asciiTheme="majorHAnsi" w:eastAsia="Courier New" w:hAnsiTheme="majorHAnsi" w:cstheme="majorHAnsi"/>
-        </w:rPr>
-        <w:t>)){</w:t>
-      </w:r>
-      <w:proofErr w:type="gramEnd"/>
-      <w:r>
-        <w:rPr>
           <w:rFonts w:asciiTheme="majorHAnsi" w:eastAsia="Courier New" w:hAnsiTheme="majorHAnsi" w:cstheme="majorHAnsi"/>
         </w:rPr>
         <w:t xml:space="preserve"> net user $x.name “PASSWORD” }</w:t>
@@ -2849,13 +2784,7 @@
         <w:rPr>
           <w:rFonts w:asciiTheme="majorHAnsi" w:eastAsia="Arial" w:hAnsiTheme="majorHAnsi" w:cstheme="majorHAnsi"/>
         </w:rPr>
-        <w:t>Wind</w:t>
-      </w:r>
-      <w:r>
-        <w:rPr>
-          <w:rFonts w:asciiTheme="majorHAnsi" w:eastAsia="Arial" w:hAnsiTheme="majorHAnsi" w:cstheme="majorHAnsi"/>
-        </w:rPr>
-        <w:t>ows 8 and Windows Server 2012</w:t>
+        <w:t>Windows 8 and Windows Server 2012</w:t>
       </w:r>
     </w:p>
     <w:p>
@@ -2926,13 +2855,7 @@
         <w:rPr>
           <w:rFonts w:asciiTheme="majorHAnsi" w:eastAsia="Courier New" w:hAnsiTheme="majorHAnsi" w:cstheme="majorHAnsi"/>
         </w:rPr>
-        <w:t xml:space="preserve"> -Path "HKLM:\SYSTEM\CurrentControlSet\Services\LanmanServer\Parameters" SMB1 -Typ</w:t>
-      </w:r>
-      <w:r>
-        <w:rPr>
-          <w:rFonts w:asciiTheme="majorHAnsi" w:eastAsia="Courier New" w:hAnsiTheme="majorHAnsi" w:cstheme="majorHAnsi"/>
-        </w:rPr>
-        <w:t>e DWORD -Value 0 –Force</w:t>
+        <w:t xml:space="preserve"> -Path "HKLM:\SYSTEM\CurrentControlSet\Services\LanmanServer\Parameters" SMB1 -Type DWORD -Value 0 –Force</w:t>
       </w:r>
     </w:p>
     <w:p>
@@ -3132,13 +3055,7 @@
         <w:rPr>
           <w:rFonts w:asciiTheme="majorHAnsi" w:eastAsia="Arial" w:hAnsiTheme="majorHAnsi" w:cstheme="majorHAnsi"/>
         </w:rPr>
-        <w:t xml:space="preserve">Computer Configuration &gt; Policies &gt; Windows Settings &gt; Security Settings &gt; </w:t>
-      </w:r>
-      <w:r>
-        <w:rPr>
-          <w:rFonts w:asciiTheme="majorHAnsi" w:eastAsia="Arial" w:hAnsiTheme="majorHAnsi" w:cstheme="majorHAnsi"/>
-        </w:rPr>
-        <w:t>Windows Defender Firewall</w:t>
+        <w:t>Computer Configuration &gt; Policies &gt; Windows Settings &gt; Security Settings &gt; Windows Defender Firewall</w:t>
       </w:r>
     </w:p>
     <w:p>
@@ -3214,13 +3131,7 @@
         <w:rPr>
           <w:rFonts w:asciiTheme="majorHAnsi" w:eastAsia="Arial" w:hAnsiTheme="majorHAnsi" w:cstheme="majorHAnsi"/>
         </w:rPr>
-        <w:t xml:space="preserve">Change .exe compatibility </w:t>
-      </w:r>
-      <w:r>
-        <w:rPr>
-          <w:rFonts w:asciiTheme="majorHAnsi" w:eastAsia="Arial" w:hAnsiTheme="majorHAnsi" w:cstheme="majorHAnsi"/>
-        </w:rPr>
-        <w:t>to Windows 7</w:t>
+        <w:t>Change .exe compatibility to Windows 7</w:t>
       </w:r>
     </w:p>
     <w:p>
@@ -3541,13 +3452,7 @@
         <w:rPr>
           <w:rFonts w:asciiTheme="majorHAnsi" w:eastAsia="Arial" w:hAnsiTheme="majorHAnsi" w:cstheme="majorHAnsi"/>
         </w:rPr>
-        <w:t xml:space="preserve"> &gt; Do not allow dynamic updates &gt; Finish</w:t>
-      </w:r>
-      <w:r>
-        <w:rPr>
-          <w:rFonts w:asciiTheme="majorHAnsi" w:eastAsia="Arial" w:hAnsiTheme="majorHAnsi" w:cstheme="majorHAnsi"/>
-        </w:rPr>
-        <w:t xml:space="preserve"> &gt; Right-Click new zone &gt; Properties &gt; Change type &gt; Make sure it is Primary Zone &amp; check Store zone in AD &gt; Change Dynamic updates to Secure Only</w:t>
+        <w:t xml:space="preserve"> &gt; Do not allow dynamic updates &gt; Finish &gt; Right-Click new zone &gt; Properties &gt; Change type &gt; Make sure it is Primary Zone &amp; check Store zone in AD &gt; Change Dynamic updates to Secure Only</w:t>
       </w:r>
     </w:p>
     <w:p>
@@ -4111,13 +4016,7 @@
         <w:rPr>
           <w:rFonts w:asciiTheme="majorHAnsi" w:eastAsia="Arial" w:hAnsiTheme="majorHAnsi" w:cstheme="majorHAnsi"/>
         </w:rPr>
-        <w:t>allowinbo</w:t>
-      </w:r>
-      <w:r>
-        <w:rPr>
-          <w:rFonts w:asciiTheme="majorHAnsi" w:eastAsia="Arial" w:hAnsiTheme="majorHAnsi" w:cstheme="majorHAnsi"/>
-        </w:rPr>
-        <w:t>und,blockoutbound</w:t>
+        <w:t>allowinbound,blockoutbound</w:t>
       </w:r>
       <w:proofErr w:type="spellEnd"/>
       <w:proofErr w:type="gramEnd"/>
@@ -4142,8 +4041,8 @@
           <w:rFonts w:asciiTheme="majorHAnsi" w:eastAsia="Cambria" w:hAnsiTheme="majorHAnsi" w:cstheme="majorHAnsi"/>
         </w:rPr>
       </w:pPr>
-      <w:bookmarkStart w:id="1" w:name="_heading=h.7dtlsubqa3u" w:colFirst="0" w:colLast="0"/>
-      <w:bookmarkEnd w:id="1"/>
+      <w:bookmarkStart w:id="0" w:name="_heading=h.7dtlsubqa3u" w:colFirst="0" w:colLast="0"/>
+      <w:bookmarkEnd w:id="0"/>
     </w:p>
     <w:sectPr>
       <w:pgSz w:w="12240" w:h="15840"/>
@@ -4157,7 +4056,7 @@
 </file>
 
 <file path=word/numbering.xml><?xml version="1.0" encoding="utf-8"?>
-<w:numbering xmlns:wpc="http://schemas.microsoft.com/office/word/2010/wordprocessingCanvas" xmlns:cx="http://schemas.microsoft.com/office/drawing/2014/chartex" xmlns:cx1="http://schemas.microsoft.com/office/drawing/2015/9/8/chartex" xmlns:cx2="http://schemas.microsoft.com/office/drawing/2015/10/21/chartex" xmlns:cx3="http://schemas.microsoft.com/office/drawing/2016/5/9/chartex" xmlns:cx4="http://schemas.microsoft.com/office/drawing/2016/5/10/chartex" xmlns:cx5="http://schemas.microsoft.com/office/drawing/2016/5/11/chartex" xmlns:cx6="http://schemas.microsoft.com/office/drawing/2016/5/12/chartex" xmlns:cx7="http://schemas.microsoft.com/office/drawing/2016/5/13/chartex" xmlns:cx8="http://schemas.microsoft.com/office/drawing/2016/5/14/chartex" xmlns:mc="http://schemas.openxmlformats.org/markup-compatibility/2006" xmlns:aink="http://schemas.microsoft.com/office/drawing/2016/ink" xmlns:am3d="http://schemas.microsoft.com/office/drawing/2017/model3d" xmlns:o="urn:schemas-microsoft-com:office:office" xmlns:r="http://schemas.openxmlformats.org/officeDocument/2006/relationships" xmlns:m="http://schemas.openxmlformats.org/officeDocument/2006/math" xmlns:v="urn:schemas-microsoft-com:vml" xmlns:wp14="http://schemas.microsoft.com/office/word/2010/wordprocessingDrawing" xmlns:wp="http://schemas.openxmlformats.org/drawingml/2006/wordprocessingDrawing" xmlns:w10="urn:schemas-microsoft-com:office:word" xmlns:w="http://schemas.openxmlformats.org/wordprocessingml/2006/main" xmlns:w14="http://schemas.microsoft.com/office/word/2010/wordml" xmlns:w15="http://schemas.microsoft.com/office/word/2012/wordml" xmlns:w16cid="http://schemas.microsoft.com/office/word/2016/wordml/cid" xmlns:w16se="http://schemas.microsoft.com/office/word/2015/wordml/symex" xmlns:wpg="http://schemas.microsoft.com/office/word/2010/wordprocessingGroup" xmlns:wpi="http://schemas.microsoft.com/office/word/2010/wordprocessingInk" xmlns:wne="http://schemas.microsoft.com/office/word/2006/wordml" xmlns:wps="http://schemas.microsoft.com/office/word/2010/wordprocessingShape" mc:Ignorable="w14 w15 w16se w16cid wp14">
+<w:numbering xmlns:wpc="http://schemas.microsoft.com/office/word/2010/wordprocessingCanvas" xmlns:cx="http://schemas.microsoft.com/office/drawing/2014/chartex" xmlns:cx1="http://schemas.microsoft.com/office/drawing/2015/9/8/chartex" xmlns:cx2="http://schemas.microsoft.com/office/drawing/2015/10/21/chartex" xmlns:cx3="http://schemas.microsoft.com/office/drawing/2016/5/9/chartex" xmlns:cx4="http://schemas.microsoft.com/office/drawing/2016/5/10/chartex" xmlns:cx5="http://schemas.microsoft.com/office/drawing/2016/5/11/chartex" xmlns:cx6="http://schemas.microsoft.com/office/drawing/2016/5/12/chartex" xmlns:cx7="http://schemas.microsoft.com/office/drawing/2016/5/13/chartex" xmlns:cx8="http://schemas.microsoft.com/office/drawing/2016/5/14/chartex" xmlns:mc="http://schemas.openxmlformats.org/markup-compatibility/2006" xmlns:aink="http://schemas.microsoft.com/office/drawing/2016/ink" xmlns:am3d="http://schemas.microsoft.com/office/drawing/2017/model3d" xmlns:o="urn:schemas-microsoft-com:office:office" xmlns:r="http://schemas.openxmlformats.org/officeDocument/2006/relationships" xmlns:m="http://schemas.openxmlformats.org/officeDocument/2006/math" xmlns:v="urn:schemas-microsoft-com:vml" xmlns:wp14="http://schemas.microsoft.com/office/word/2010/wordprocessingDrawing" xmlns:wp="http://schemas.openxmlformats.org/drawingml/2006/wordprocessingDrawing" xmlns:w10="urn:schemas-microsoft-com:office:word" xmlns:w="http://schemas.openxmlformats.org/wordprocessingml/2006/main" xmlns:w14="http://schemas.microsoft.com/office/word/2010/wordml" xmlns:w15="http://schemas.microsoft.com/office/word/2012/wordml" xmlns:w16cex="http://schemas.microsoft.com/office/word/2018/wordml/cex" xmlns:w16cid="http://schemas.microsoft.com/office/word/2016/wordml/cid" xmlns:w16="http://schemas.microsoft.com/office/word/2018/wordml" xmlns:w16sdtdh="http://schemas.microsoft.com/office/word/2020/wordml/sdtdatahash" xmlns:w16se="http://schemas.microsoft.com/office/word/2015/wordml/symex" xmlns:wpg="http://schemas.microsoft.com/office/word/2010/wordprocessingGroup" xmlns:wpi="http://schemas.microsoft.com/office/word/2010/wordprocessingInk" xmlns:wne="http://schemas.microsoft.com/office/word/2006/wordml" xmlns:wps="http://schemas.microsoft.com/office/word/2010/wordprocessingShape" mc:Ignorable="w14 w15 w16se w16cid w16 w16cex w16sdtdh wp14">
   <w:abstractNum w:abstractNumId="0" w15:restartNumberingAfterBreak="0">
     <w:nsid w:val="7BEE2392"/>
     <w:multiLevelType w:val="multilevel"/>
@@ -4368,7 +4267,7 @@
 </file>
 
 <file path=word/styles.xml><?xml version="1.0" encoding="utf-8"?>
-<w:styles xmlns:mc="http://schemas.openxmlformats.org/markup-compatibility/2006" xmlns:r="http://schemas.openxmlformats.org/officeDocument/2006/relationships" xmlns:w="http://schemas.openxmlformats.org/wordprocessingml/2006/main" xmlns:w14="http://schemas.microsoft.com/office/word/2010/wordml" xmlns:w15="http://schemas.microsoft.com/office/word/2012/wordml" xmlns:w16cid="http://schemas.microsoft.com/office/word/2016/wordml/cid" xmlns:w16se="http://schemas.microsoft.com/office/word/2015/wordml/symex" mc:Ignorable="w14 w15 w16se w16cid">
+<w:styles xmlns:mc="http://schemas.openxmlformats.org/markup-compatibility/2006" xmlns:r="http://schemas.openxmlformats.org/officeDocument/2006/relationships" xmlns:w="http://schemas.openxmlformats.org/wordprocessingml/2006/main" xmlns:w14="http://schemas.microsoft.com/office/word/2010/wordml" xmlns:w15="http://schemas.microsoft.com/office/word/2012/wordml" xmlns:w16cex="http://schemas.microsoft.com/office/word/2018/wordml/cex" xmlns:w16cid="http://schemas.microsoft.com/office/word/2016/wordml/cid" xmlns:w16="http://schemas.microsoft.com/office/word/2018/wordml" xmlns:w16sdtdh="http://schemas.microsoft.com/office/word/2020/wordml/sdtdatahash" xmlns:w16se="http://schemas.microsoft.com/office/word/2015/wordml/symex" mc:Ignorable="w14 w15 w16se w16cid w16 w16cex w16sdtdh">
   <w:docDefaults>
     <w:rPrDefault>
       <w:rPr>
@@ -4384,7 +4283,7 @@
       </w:pPr>
     </w:pPrDefault>
   </w:docDefaults>
-  <w:latentStyles w:defLockedState="0" w:defUIPriority="99" w:defSemiHidden="0" w:defUnhideWhenUsed="0" w:defQFormat="0" w:count="375">
+  <w:latentStyles w:defLockedState="0" w:defUIPriority="99" w:defSemiHidden="0" w:defUnhideWhenUsed="0" w:defQFormat="0" w:count="376">
     <w:lsdException w:name="Normal" w:uiPriority="0" w:qFormat="1"/>
     <w:lsdException w:name="heading 1" w:uiPriority="9" w:qFormat="1"/>
     <w:lsdException w:name="heading 2" w:semiHidden="1" w:uiPriority="9" w:unhideWhenUsed="1" w:qFormat="1"/>
@@ -4490,7 +4389,6 @@
     <w:lsdException w:name="HTML Sample" w:semiHidden="1" w:unhideWhenUsed="1"/>
     <w:lsdException w:name="HTML Typewriter" w:semiHidden="1" w:unhideWhenUsed="1"/>
     <w:lsdException w:name="HTML Variable" w:semiHidden="1" w:unhideWhenUsed="1"/>
-    <w:lsdException w:name="Normal Table" w:semiHidden="1" w:unhideWhenUsed="1"/>
     <w:lsdException w:name="annotation subject" w:semiHidden="1" w:unhideWhenUsed="1"/>
     <w:lsdException w:name="No List" w:semiHidden="1" w:unhideWhenUsed="1"/>
     <w:lsdException w:name="Outline List 1" w:semiHidden="1" w:unhideWhenUsed="1"/>
@@ -4537,10 +4435,8 @@
     <w:lsdException w:name="Table Subtle 2" w:semiHidden="1" w:unhideWhenUsed="1"/>
     <w:lsdException w:name="Table Web 1" w:semiHidden="1" w:unhideWhenUsed="1"/>
     <w:lsdException w:name="Table Web 2" w:semiHidden="1" w:unhideWhenUsed="1"/>
-    <w:lsdException w:name="Table Web 3" w:semiHidden="1" w:unhideWhenUsed="1"/>
     <w:lsdException w:name="Balloon Text" w:semiHidden="1" w:unhideWhenUsed="1"/>
     <w:lsdException w:name="Table Grid" w:uiPriority="39"/>
-    <w:lsdException w:name="Table Theme" w:semiHidden="1" w:unhideWhenUsed="1"/>
     <w:lsdException w:name="Placeholder Text" w:semiHidden="1"/>
     <w:lsdException w:name="No Spacing" w:uiPriority="1" w:qFormat="1"/>
     <w:lsdException w:name="Light Shading" w:uiPriority="60"/>
@@ -4760,6 +4656,7 @@
     <w:lsdException w:name="Smart Hyperlink" w:semiHidden="1" w:unhideWhenUsed="1"/>
     <w:lsdException w:name="Hashtag" w:semiHidden="1" w:unhideWhenUsed="1"/>
     <w:lsdException w:name="Unresolved Mention" w:semiHidden="1" w:unhideWhenUsed="1"/>
+    <w:lsdException w:name="Smart Link" w:semiHidden="1" w:unhideWhenUsed="1"/>
   </w:latentStyles>
   <w:style w:type="paragraph" w:default="1" w:styleId="Normal">
     <w:name w:val="Normal"/>

</xml_diff>